<commit_message>
update lien git des tp
</commit_message>
<xml_diff>
--- a/documentations/TP REST.docx
+++ b/documentations/TP REST.docx
@@ -1,6 +1,6 @@
 
 <file path=word/document.xml><?xml version="1.0" encoding="utf-8"?>
-<w:document xmlns:wpc="http://schemas.microsoft.com/office/word/2010/wordprocessingCanvas" xmlns:cx="http://schemas.microsoft.com/office/drawing/2014/chartex" xmlns:cx1="http://schemas.microsoft.com/office/drawing/2015/9/8/chartex" xmlns:cx2="http://schemas.microsoft.com/office/drawing/2015/10/21/chartex" xmlns:cx3="http://schemas.microsoft.com/office/drawing/2016/5/9/chartex" xmlns:cx4="http://schemas.microsoft.com/office/drawing/2016/5/10/chartex" xmlns:cx5="http://schemas.microsoft.com/office/drawing/2016/5/11/chartex" xmlns:cx6="http://schemas.microsoft.com/office/drawing/2016/5/12/chartex" xmlns:cx7="http://schemas.microsoft.com/office/drawing/2016/5/13/chartex" xmlns:cx8="http://schemas.microsoft.com/office/drawing/2016/5/14/chartex" xmlns:mc="http://schemas.openxmlformats.org/markup-compatibility/2006" xmlns:aink="http://schemas.microsoft.com/office/drawing/2016/ink" xmlns:am3d="http://schemas.microsoft.com/office/drawing/2017/model3d" xmlns:o="urn:schemas-microsoft-com:office:office" xmlns:r="http://schemas.openxmlformats.org/officeDocument/2006/relationships" xmlns:m="http://schemas.openxmlformats.org/officeDocument/2006/math" xmlns:v="urn:schemas-microsoft-com:vml" xmlns:wp14="http://schemas.microsoft.com/office/word/2010/wordprocessingDrawing" xmlns:wp="http://schemas.openxmlformats.org/drawingml/2006/wordprocessingDrawing" xmlns:w10="urn:schemas-microsoft-com:office:word" xmlns:w="http://schemas.openxmlformats.org/wordprocessingml/2006/main" xmlns:w14="http://schemas.microsoft.com/office/word/2010/wordml" xmlns:w15="http://schemas.microsoft.com/office/word/2012/wordml" xmlns:w16cid="http://schemas.microsoft.com/office/word/2016/wordml/cid" xmlns:w16se="http://schemas.microsoft.com/office/word/2015/wordml/symex" xmlns:wpg="http://schemas.microsoft.com/office/word/2010/wordprocessingGroup" xmlns:wpi="http://schemas.microsoft.com/office/word/2010/wordprocessingInk" xmlns:wne="http://schemas.microsoft.com/office/word/2006/wordml" xmlns:wps="http://schemas.microsoft.com/office/word/2010/wordprocessingShape" mc:Ignorable="w14 w15 w16se w16cid wp14">
+<w:document xmlns:wpc="http://schemas.microsoft.com/office/word/2010/wordprocessingCanvas" xmlns:cx="http://schemas.microsoft.com/office/drawing/2014/chartex" xmlns:cx1="http://schemas.microsoft.com/office/drawing/2015/9/8/chartex" xmlns:cx2="http://schemas.microsoft.com/office/drawing/2015/10/21/chartex" xmlns:cx3="http://schemas.microsoft.com/office/drawing/2016/5/9/chartex" xmlns:cx4="http://schemas.microsoft.com/office/drawing/2016/5/10/chartex" xmlns:cx5="http://schemas.microsoft.com/office/drawing/2016/5/11/chartex" xmlns:cx6="http://schemas.microsoft.com/office/drawing/2016/5/12/chartex" xmlns:cx7="http://schemas.microsoft.com/office/drawing/2016/5/13/chartex" xmlns:cx8="http://schemas.microsoft.com/office/drawing/2016/5/14/chartex" xmlns:mc="http://schemas.openxmlformats.org/markup-compatibility/2006" xmlns:aink="http://schemas.microsoft.com/office/drawing/2016/ink" xmlns:am3d="http://schemas.microsoft.com/office/drawing/2017/model3d" xmlns:o="urn:schemas-microsoft-com:office:office" xmlns:r="http://schemas.openxmlformats.org/officeDocument/2006/relationships" xmlns:m="http://schemas.openxmlformats.org/officeDocument/2006/math" xmlns:v="urn:schemas-microsoft-com:vml" xmlns:wp14="http://schemas.microsoft.com/office/word/2010/wordprocessingDrawing" xmlns:wp="http://schemas.openxmlformats.org/drawingml/2006/wordprocessingDrawing" xmlns:w10="urn:schemas-microsoft-com:office:word" xmlns:w="http://schemas.openxmlformats.org/wordprocessingml/2006/main" xmlns:w14="http://schemas.microsoft.com/office/word/2010/wordml" xmlns:w15="http://schemas.microsoft.com/office/word/2012/wordml" xmlns:w16cex="http://schemas.microsoft.com/office/word/2018/wordml/cex" xmlns:w16cid="http://schemas.microsoft.com/office/word/2016/wordml/cid" xmlns:w16="http://schemas.microsoft.com/office/word/2018/wordml" xmlns:w16se="http://schemas.microsoft.com/office/word/2015/wordml/symex" xmlns:wpg="http://schemas.microsoft.com/office/word/2010/wordprocessingGroup" xmlns:wpi="http://schemas.microsoft.com/office/word/2010/wordprocessingInk" xmlns:wne="http://schemas.microsoft.com/office/word/2006/wordml" xmlns:wps="http://schemas.microsoft.com/office/word/2010/wordprocessingShape" mc:Ignorable="w14 w15 w16se w16cid w16 w16cex wp14">
   <w:body>
     <w:p>
       <w:pPr>
@@ -249,7 +249,6 @@
               <w:tab/>
             </w:r>
             <w:proofErr w:type="spellStart"/>
-            <w:proofErr w:type="gramStart"/>
             <w:r>
               <w:rPr>
                 <w:color w:val="0070C0"/>
@@ -261,41 +260,21 @@
               <w:rPr>
                 <w:color w:val="0070C0"/>
               </w:rPr>
-              <w:t>:</w:t>
+              <w:t>: 0,</w:t>
             </w:r>
-            <w:proofErr w:type="gramEnd"/>
+          </w:p>
+          <w:p>
+            <w:pPr>
+              <w:rPr>
+                <w:color w:val="0070C0"/>
+              </w:rPr>
+            </w:pPr>
             <w:r>
               <w:rPr>
                 <w:color w:val="0070C0"/>
               </w:rPr>
-              <w:t xml:space="preserve"> 0,</w:t>
-            </w:r>
-          </w:p>
-          <w:p>
-            <w:pPr>
-              <w:rPr>
-                <w:color w:val="0070C0"/>
-              </w:rPr>
-            </w:pPr>
-            <w:r>
-              <w:rPr>
-                <w:color w:val="0070C0"/>
-              </w:rPr>
               <w:tab/>
-            </w:r>
-            <w:proofErr w:type="gramStart"/>
-            <w:r>
-              <w:rPr>
-                <w:color w:val="0070C0"/>
-              </w:rPr>
-              <w:t>image:</w:t>
-            </w:r>
-            <w:proofErr w:type="gramEnd"/>
-            <w:r>
-              <w:rPr>
-                <w:color w:val="0070C0"/>
-              </w:rPr>
-              <w:t xml:space="preserve"> { </w:t>
+              <w:t xml:space="preserve">image: { </w:t>
             </w:r>
             <w:r>
               <w:rPr>
@@ -335,20 +314,7 @@
                 <w:color w:val="0070C0"/>
               </w:rPr>
               <w:tab/>
-            </w:r>
-            <w:proofErr w:type="gramStart"/>
-            <w:r>
-              <w:rPr>
-                <w:color w:val="0070C0"/>
-              </w:rPr>
-              <w:t>url:</w:t>
-            </w:r>
-            <w:proofErr w:type="gramEnd"/>
-            <w:r>
-              <w:rPr>
-                <w:color w:val="0070C0"/>
-              </w:rPr>
-              <w:t>"",</w:t>
+              <w:t>url:"",</w:t>
             </w:r>
           </w:p>
           <w:p>
@@ -370,7 +336,6 @@
               <w:tab/>
             </w:r>
             <w:proofErr w:type="spellStart"/>
-            <w:proofErr w:type="gramStart"/>
             <w:r>
               <w:rPr>
                 <w:color w:val="0070C0"/>
@@ -382,14 +347,7 @@
               <w:rPr>
                 <w:color w:val="0070C0"/>
               </w:rPr>
-              <w:t>:</w:t>
-            </w:r>
-            <w:proofErr w:type="gramEnd"/>
-            <w:r>
-              <w:rPr>
-                <w:color w:val="0070C0"/>
-              </w:rPr>
-              <w:t>""</w:t>
+              <w:t>:""</w:t>
             </w:r>
           </w:p>
           <w:p>
@@ -748,7 +706,21 @@
         <w:rPr>
           <w:lang w:val="en-US"/>
         </w:rPr>
-        <w:t>Coder en TDD (Test Driven Development)</w:t>
+        <w:t xml:space="preserve">Coder </w:t>
+      </w:r>
+      <w:proofErr w:type="spellStart"/>
+      <w:r>
+        <w:rPr>
+          <w:lang w:val="en-US"/>
+        </w:rPr>
+        <w:t>en</w:t>
+      </w:r>
+      <w:proofErr w:type="spellEnd"/>
+      <w:r>
+        <w:rPr>
+          <w:lang w:val="en-US"/>
+        </w:rPr>
+        <w:t xml:space="preserve"> TDD (Test Driven Development)</w:t>
       </w:r>
     </w:p>
     <w:p>
@@ -1140,15 +1112,7 @@
         </w:numPr>
       </w:pPr>
       <w:r>
-        <w:t xml:space="preserve">Quel est l’avantage d’un serveur 32 bit par rapport à un 64 </w:t>
-      </w:r>
-      <w:proofErr w:type="gramStart"/>
-      <w:r>
-        <w:t>bit</w:t>
-      </w:r>
-      <w:proofErr w:type="gramEnd"/>
-      <w:r>
-        <w:t> ? et quel est l’avantage d’un serveur 64 bit par rapport à un serveur 32 bit ?</w:t>
+        <w:t>Quel est l’avantage d’un serveur 32 bit par rapport à un 64 bit ? et quel est l’avantage d’un serveur 64 bit par rapport à un serveur 32 bit ?</w:t>
       </w:r>
     </w:p>
     <w:tbl>
@@ -1348,24 +1312,165 @@
           <w:numId w:val="3"/>
         </w:numPr>
       </w:pPr>
-      <w:proofErr w:type="gramStart"/>
-      <w:r>
-        <w:t>git</w:t>
-      </w:r>
-      <w:proofErr w:type="gramEnd"/>
-      <w:r>
-        <w:t xml:space="preserve"> clone </w:t>
-      </w:r>
-      <w:hyperlink r:id="rId14" w:history="1">
-        <w:r>
-          <w:rPr>
-            <w:rStyle w:val="Lienhypertexte"/>
-          </w:rPr>
-          <w:t>https://github.com/guillaume-chervet/course.rest</w:t>
-        </w:r>
-      </w:hyperlink>
+      <w:r>
+        <w:t>git clone --</w:t>
+      </w:r>
+      <w:proofErr w:type="spellStart"/>
+      <w:r>
+        <w:t>depth</w:t>
+      </w:r>
+      <w:proofErr w:type="spellEnd"/>
+      <w:r>
+        <w:t xml:space="preserve"> 1 --</w:t>
+      </w:r>
+      <w:proofErr w:type="spellStart"/>
+      <w:r>
+        <w:t>branch</w:t>
+      </w:r>
+      <w:proofErr w:type="spellEnd"/>
       <w:r>
         <w:t xml:space="preserve"> </w:t>
+      </w:r>
+      <w:proofErr w:type="spellStart"/>
+      <w:r>
+        <w:t>rest</w:t>
+      </w:r>
+      <w:proofErr w:type="spellEnd"/>
+      <w:r>
+        <w:t xml:space="preserve"> https://github.com/guillaume-chervet/course.rest.git</w:t>
+      </w:r>
+    </w:p>
+    <w:p>
+      <w:pPr>
+        <w:pStyle w:val="Paragraphedeliste"/>
+        <w:numPr>
+          <w:ilvl w:val="1"/>
+          <w:numId w:val="3"/>
+        </w:numPr>
+      </w:pPr>
+      <w:r>
+        <w:t>Ceci récupérera un squelette de projet node.js pour réaliser une API REST</w:t>
+      </w:r>
+    </w:p>
+    <w:p>
+      <w:pPr>
+        <w:pStyle w:val="Paragraphedeliste"/>
+        <w:numPr>
+          <w:ilvl w:val="0"/>
+          <w:numId w:val="3"/>
+        </w:numPr>
+      </w:pPr>
+      <w:r>
+        <w:t>Placez-vous dans le nouveau répertoire « C:/TP/WebServices/rest/</w:t>
+      </w:r>
+      <w:r>
+        <w:rPr>
+          <w:b/>
+          <w:bCs/>
+        </w:rPr>
+        <w:t>course.rest</w:t>
+      </w:r>
+      <w:r>
+        <w:t> »</w:t>
+      </w:r>
+    </w:p>
+    <w:p>
+      <w:pPr>
+        <w:pStyle w:val="Paragraphedeliste"/>
+        <w:numPr>
+          <w:ilvl w:val="0"/>
+          <w:numId w:val="3"/>
+        </w:numPr>
+      </w:pPr>
+      <w:r>
+        <w:t>Dans votre « cmd » taper la commande :</w:t>
+      </w:r>
+    </w:p>
+    <w:p>
+      <w:pPr>
+        <w:pStyle w:val="Paragraphedeliste"/>
+        <w:numPr>
+          <w:ilvl w:val="1"/>
+          <w:numId w:val="3"/>
+        </w:numPr>
+      </w:pPr>
+      <w:proofErr w:type="spellStart"/>
+      <w:r>
+        <w:t>npm</w:t>
+      </w:r>
+      <w:proofErr w:type="spellEnd"/>
+      <w:r>
+        <w:t xml:space="preserve"> </w:t>
+      </w:r>
+      <w:proofErr w:type="spellStart"/>
+      <w:r>
+        <w:t>install</w:t>
+      </w:r>
+      <w:proofErr w:type="spellEnd"/>
+    </w:p>
+    <w:p>
+      <w:pPr>
+        <w:pStyle w:val="Paragraphedeliste"/>
+        <w:numPr>
+          <w:ilvl w:val="1"/>
+          <w:numId w:val="3"/>
+        </w:numPr>
+      </w:pPr>
+      <w:r>
+        <w:t xml:space="preserve">Ceci va télécharger les dépendances node.js sur internet via le logiciel </w:t>
+      </w:r>
+      <w:proofErr w:type="spellStart"/>
+      <w:r>
+        <w:t>npm</w:t>
+      </w:r>
+      <w:proofErr w:type="spellEnd"/>
+      <w:r>
+        <w:t>. Les dépendances sont décrites dans votre fichiers « </w:t>
+      </w:r>
+      <w:proofErr w:type="spellStart"/>
+      <w:r>
+        <w:t>package.json</w:t>
+      </w:r>
+      <w:proofErr w:type="spellEnd"/>
+      <w:r>
+        <w:t> »</w:t>
+      </w:r>
+    </w:p>
+    <w:p>
+      <w:pPr>
+        <w:pStyle w:val="Paragraphedeliste"/>
+        <w:numPr>
+          <w:ilvl w:val="0"/>
+          <w:numId w:val="3"/>
+        </w:numPr>
+      </w:pPr>
+      <w:r>
+        <w:t>Ouvrez Visual Studio Code sur ce répertoire « C:/TP/WebServices/rest/</w:t>
+      </w:r>
+      <w:r>
+        <w:rPr>
+          <w:b/>
+          <w:bCs/>
+        </w:rPr>
+        <w:t>course.rest</w:t>
+      </w:r>
+      <w:r>
+        <w:t> ».</w:t>
+      </w:r>
+    </w:p>
+    <w:p>
+      <w:pPr>
+        <w:pStyle w:val="Paragraphedeliste"/>
+        <w:numPr>
+          <w:ilvl w:val="1"/>
+          <w:numId w:val="3"/>
+        </w:numPr>
+      </w:pPr>
+      <w:r>
+        <w:t>Astuce : en ligne de commande</w:t>
+      </w:r>
+      <w:r>
+        <w:t xml:space="preserve"> sous Windows</w:t>
       </w:r>
     </w:p>
     <w:p>
@@ -1377,202 +1482,7 @@
         </w:numPr>
       </w:pPr>
       <w:r>
-        <w:t>Ceci récupérera un squelette de projet node.js pour réaliser une API REST</w:t>
-      </w:r>
-    </w:p>
-    <w:p>
-      <w:pPr>
-        <w:pStyle w:val="Paragraphedeliste"/>
-        <w:numPr>
-          <w:ilvl w:val="1"/>
-          <w:numId w:val="3"/>
-        </w:numPr>
-      </w:pPr>
-      <w:proofErr w:type="gramStart"/>
-      <w:r>
-        <w:t>git</w:t>
-      </w:r>
-      <w:proofErr w:type="gramEnd"/>
-      <w:r>
-        <w:t xml:space="preserve"> </w:t>
-      </w:r>
-      <w:proofErr w:type="spellStart"/>
-      <w:r>
-        <w:t>checkout</w:t>
-      </w:r>
-      <w:proofErr w:type="spellEnd"/>
-      <w:r>
-        <w:t xml:space="preserve"> </w:t>
-      </w:r>
-      <w:proofErr w:type="spellStart"/>
-      <w:r>
-        <w:t>rest</w:t>
-      </w:r>
-      <w:proofErr w:type="spellEnd"/>
-    </w:p>
-    <w:p>
-      <w:pPr>
-        <w:pStyle w:val="Paragraphedeliste"/>
-        <w:numPr>
-          <w:ilvl w:val="2"/>
-          <w:numId w:val="3"/>
-        </w:numPr>
-      </w:pPr>
-      <w:r>
-        <w:t>Cette commande permet de vous positionner sur la branche « </w:t>
-      </w:r>
-      <w:proofErr w:type="spellStart"/>
-      <w:r>
-        <w:t>rest</w:t>
-      </w:r>
-      <w:proofErr w:type="spellEnd"/>
-      <w:r>
-        <w:t> »</w:t>
-      </w:r>
-    </w:p>
-    <w:p>
-      <w:pPr>
-        <w:pStyle w:val="Paragraphedeliste"/>
-        <w:numPr>
-          <w:ilvl w:val="0"/>
-          <w:numId w:val="3"/>
-        </w:numPr>
-      </w:pPr>
-      <w:r>
-        <w:t>Placez-vous dans le nouveau répertoire « C:/TP/WebServices/rest/</w:t>
-      </w:r>
-      <w:r>
-        <w:rPr>
-          <w:b/>
-          <w:bCs/>
-        </w:rPr>
-        <w:t>course.rest</w:t>
-      </w:r>
-      <w:r>
-        <w:t> »</w:t>
-      </w:r>
-    </w:p>
-    <w:p>
-      <w:pPr>
-        <w:pStyle w:val="Paragraphedeliste"/>
-        <w:numPr>
-          <w:ilvl w:val="0"/>
-          <w:numId w:val="3"/>
-        </w:numPr>
-      </w:pPr>
-      <w:r>
-        <w:t>Dans votre « cmd » taper la commande :</w:t>
-      </w:r>
-    </w:p>
-    <w:p>
-      <w:pPr>
-        <w:pStyle w:val="Paragraphedeliste"/>
-        <w:numPr>
-          <w:ilvl w:val="1"/>
-          <w:numId w:val="3"/>
-        </w:numPr>
-      </w:pPr>
-      <w:proofErr w:type="spellStart"/>
-      <w:proofErr w:type="gramStart"/>
-      <w:r>
-        <w:t>npm</w:t>
-      </w:r>
-      <w:proofErr w:type="spellEnd"/>
-      <w:proofErr w:type="gramEnd"/>
-      <w:r>
-        <w:t xml:space="preserve"> </w:t>
-      </w:r>
-      <w:proofErr w:type="spellStart"/>
-      <w:r>
-        <w:t>install</w:t>
-      </w:r>
-      <w:proofErr w:type="spellEnd"/>
-    </w:p>
-    <w:p>
-      <w:pPr>
-        <w:pStyle w:val="Paragraphedeliste"/>
-        <w:numPr>
-          <w:ilvl w:val="1"/>
-          <w:numId w:val="3"/>
-        </w:numPr>
-      </w:pPr>
-      <w:r>
-        <w:t xml:space="preserve">Ceci va télécharger les dépendances node.js sur internet via le logiciel </w:t>
-      </w:r>
-      <w:proofErr w:type="spellStart"/>
-      <w:r>
-        <w:t>npm</w:t>
-      </w:r>
-      <w:proofErr w:type="spellEnd"/>
-      <w:r>
-        <w:t>. Les dépendances sont décrites dans votre fichiers « </w:t>
-      </w:r>
-      <w:proofErr w:type="spellStart"/>
-      <w:proofErr w:type="gramStart"/>
-      <w:r>
-        <w:t>package.json</w:t>
-      </w:r>
-      <w:proofErr w:type="spellEnd"/>
-      <w:proofErr w:type="gramEnd"/>
-      <w:r>
-        <w:t> »</w:t>
-      </w:r>
-    </w:p>
-    <w:p>
-      <w:pPr>
-        <w:pStyle w:val="Paragraphedeliste"/>
-        <w:numPr>
-          <w:ilvl w:val="0"/>
-          <w:numId w:val="3"/>
-        </w:numPr>
-      </w:pPr>
-      <w:r>
-        <w:t>Ouvrez Visual Studio Code sur ce répertoire « C:/TP/WebServices/rest/</w:t>
-      </w:r>
-      <w:r>
-        <w:rPr>
-          <w:b/>
-          <w:bCs/>
-        </w:rPr>
-        <w:t>course.rest</w:t>
-      </w:r>
-      <w:r>
-        <w:t> ».</w:t>
-      </w:r>
-    </w:p>
-    <w:p>
-      <w:pPr>
-        <w:pStyle w:val="Paragraphedeliste"/>
-        <w:numPr>
-          <w:ilvl w:val="1"/>
-          <w:numId w:val="3"/>
-        </w:numPr>
-      </w:pPr>
-      <w:r>
-        <w:t>Astuce : en ligne de commande</w:t>
-      </w:r>
-      <w:r>
-        <w:t xml:space="preserve"> sous Windows</w:t>
-      </w:r>
-    </w:p>
-    <w:p>
-      <w:pPr>
-        <w:pStyle w:val="Paragraphedeliste"/>
-        <w:numPr>
-          <w:ilvl w:val="2"/>
-          <w:numId w:val="3"/>
-        </w:numPr>
-      </w:pPr>
-      <w:r>
-        <w:t>« </w:t>
-      </w:r>
-      <w:proofErr w:type="gramStart"/>
-      <w:r>
-        <w:t>code .</w:t>
-      </w:r>
-      <w:proofErr w:type="gramEnd"/>
-      <w:r>
-        <w:t> » vous permet d’ouvrir Visual Studio Code sur le répertoire courant</w:t>
+        <w:t>« code . » vous permet d’ouvrir Visual Studio Code sur le répertoire courant</w:t>
       </w:r>
     </w:p>
     <w:p>
@@ -1623,7 +1533,6 @@
         </w:numPr>
       </w:pPr>
       <w:proofErr w:type="spellStart"/>
-      <w:proofErr w:type="gramStart"/>
       <w:r>
         <w:t>node</w:t>
       </w:r>
@@ -1632,11 +1541,7 @@
         <w:t xml:space="preserve"> </w:t>
       </w:r>
       <w:r>
-        <w:t>.</w:t>
-      </w:r>
-      <w:proofErr w:type="gramEnd"/>
-      <w:r>
-        <w:t>/</w:t>
+        <w:t>./</w:t>
       </w:r>
       <w:r>
         <w:t>src</w:t>
@@ -1754,16 +1659,13 @@
         <w:ind w:left="708"/>
       </w:pPr>
       <w:r>
-        <w:lastRenderedPageBreak/>
         <w:t>Regarder le fichier « </w:t>
       </w:r>
       <w:proofErr w:type="spellStart"/>
-      <w:proofErr w:type="gramStart"/>
       <w:r>
         <w:t>package.json</w:t>
       </w:r>
       <w:proofErr w:type="spellEnd"/>
-      <w:proofErr w:type="gramEnd"/>
       <w:r>
         <w:t> » qui est le point d’entrer de votre application.</w:t>
       </w:r>
@@ -1777,6 +1679,7 @@
         </w:numPr>
       </w:pPr>
       <w:r>
+        <w:lastRenderedPageBreak/>
         <w:t xml:space="preserve">Quelle commande faut-il </w:t>
       </w:r>
       <w:r>
@@ -2006,15 +1909,7 @@
         </w:numPr>
       </w:pPr>
       <w:r>
-        <w:t>Découverte du fonctionnement d</w:t>
-      </w:r>
-      <w:proofErr w:type="gramStart"/>
-      <w:r>
-        <w:t>’«</w:t>
-      </w:r>
-      <w:proofErr w:type="gramEnd"/>
-      <w:r>
-        <w:t> express », Framework de développement serveur http node.js</w:t>
+        <w:t>Découverte du fonctionnement d’« express », Framework de développement serveur http node.js</w:t>
       </w:r>
     </w:p>
     <w:p>
@@ -2074,7 +1969,7 @@
                     <pic:cNvPicPr/>
                   </pic:nvPicPr>
                   <pic:blipFill>
-                    <a:blip r:embed="rId15"/>
+                    <a:blip r:embed="rId14"/>
                     <a:stretch>
                       <a:fillRect/>
                     </a:stretch>
@@ -2235,7 +2130,7 @@
                     <pic:cNvPicPr/>
                   </pic:nvPicPr>
                   <pic:blipFill>
-                    <a:blip r:embed="rId16"/>
+                    <a:blip r:embed="rId15"/>
                     <a:stretch>
                       <a:fillRect/>
                     </a:stretch>
@@ -2445,7 +2340,7 @@
                     <pic:cNvPicPr/>
                   </pic:nvPicPr>
                   <pic:blipFill>
-                    <a:blip r:embed="rId17"/>
+                    <a:blip r:embed="rId16"/>
                     <a:stretch>
                       <a:fillRect/>
                     </a:stretch>
@@ -2595,50 +2490,24 @@
         <w:t>/places/controller.js »</w:t>
       </w:r>
       <w:r>
-        <w:t>. Il y a une route d’exemple : « /api/places</w:t>
-      </w:r>
-      <w:proofErr w:type="gramStart"/>
-      <w:r>
-        <w:t>/:</w:t>
-      </w:r>
-      <w:proofErr w:type="gramEnd"/>
-      <w:r>
-        <w:t xml:space="preserve">id » qui permet de récupérer une entité « place » en fonction de son identifiant. Le fichier « data.js » simule l’accès à une base de données, vous devez l’utiliser tel quel. </w:t>
+        <w:t xml:space="preserve">. Il y a une route d’exemple : « /api/places/:id » qui permet de récupérer une entité « place » en fonction de son identifiant. Le fichier « data.js » simule l’accès à une base de données, vous devez l’utiliser tel quel. </w:t>
       </w:r>
       <w:r>
         <w:rPr>
           <w:b/>
           <w:bCs/>
         </w:rPr>
-        <w:t>Tout au long du TP, vous ne devrez jamais modifier ce code. « </w:t>
-      </w:r>
-      <w:proofErr w:type="gramStart"/>
+        <w:t>Tout au long du TP, vous ne devrez jamais modifier ce code. « data.js » pourra ainsi par la suite recevoir une vraie implémentation de base de données. Le fichier « </w:t>
+      </w:r>
+      <w:proofErr w:type="spellStart"/>
       <w:r>
         <w:rPr>
           <w:b/>
           <w:bCs/>
         </w:rPr>
-        <w:t>data.js</w:t>
-      </w:r>
-      <w:proofErr w:type="gramEnd"/>
-      <w:r>
-        <w:rPr>
-          <w:b/>
-          <w:bCs/>
-        </w:rPr>
-        <w:t> » pourra ainsi par la suite recevoir une vraie implémentation de base de données. Le fichier « </w:t>
-      </w:r>
-      <w:proofErr w:type="spellStart"/>
-      <w:proofErr w:type="gramStart"/>
-      <w:r>
-        <w:rPr>
-          <w:b/>
-          <w:bCs/>
-        </w:rPr>
         <w:t>data.json</w:t>
       </w:r>
       <w:proofErr w:type="spellEnd"/>
-      <w:proofErr w:type="gramEnd"/>
       <w:r>
         <w:rPr>
           <w:b/>
@@ -2676,12 +2545,10 @@
         <w:t>Réaliser un « Test Unitaire » dans le fichier « controller.spec.js » qui vérifie que le nombre de places remontées correspond bien au nombre de « places » présent dans le fichier « </w:t>
       </w:r>
       <w:proofErr w:type="spellStart"/>
-      <w:proofErr w:type="gramStart"/>
       <w:r>
         <w:t>data.json</w:t>
       </w:r>
       <w:proofErr w:type="spellEnd"/>
-      <w:proofErr w:type="gramEnd"/>
       <w:r>
         <w:t xml:space="preserve"> ». </w:t>
       </w:r>
@@ -3070,7 +2937,6 @@
               <w:tab/>
             </w:r>
             <w:proofErr w:type="spellStart"/>
-            <w:proofErr w:type="gramStart"/>
             <w:r>
               <w:rPr>
                 <w:color w:val="0070C0"/>
@@ -3082,41 +2948,21 @@
               <w:rPr>
                 <w:color w:val="0070C0"/>
               </w:rPr>
-              <w:t>:</w:t>
+              <w:t>: 0,</w:t>
             </w:r>
-            <w:proofErr w:type="gramEnd"/>
+          </w:p>
+          <w:p>
+            <w:pPr>
+              <w:rPr>
+                <w:color w:val="0070C0"/>
+              </w:rPr>
+            </w:pPr>
             <w:r>
               <w:rPr>
                 <w:color w:val="0070C0"/>
               </w:rPr>
-              <w:t xml:space="preserve"> 0,</w:t>
-            </w:r>
-          </w:p>
-          <w:p>
-            <w:pPr>
-              <w:rPr>
-                <w:color w:val="0070C0"/>
-              </w:rPr>
-            </w:pPr>
-            <w:r>
-              <w:rPr>
-                <w:color w:val="0070C0"/>
-              </w:rPr>
               <w:tab/>
-            </w:r>
-            <w:proofErr w:type="gramStart"/>
-            <w:r>
-              <w:rPr>
-                <w:color w:val="0070C0"/>
-              </w:rPr>
-              <w:t>image:</w:t>
-            </w:r>
-            <w:proofErr w:type="gramEnd"/>
-            <w:r>
-              <w:rPr>
-                <w:color w:val="0070C0"/>
-              </w:rPr>
-              <w:t xml:space="preserve"> { </w:t>
+              <w:t xml:space="preserve">image: { </w:t>
             </w:r>
             <w:r>
               <w:rPr>
@@ -3157,20 +3003,7 @@
                 <w:color w:val="0070C0"/>
               </w:rPr>
               <w:tab/>
-            </w:r>
-            <w:proofErr w:type="gramStart"/>
-            <w:r>
-              <w:rPr>
-                <w:color w:val="0070C0"/>
-              </w:rPr>
-              <w:t>url:</w:t>
-            </w:r>
-            <w:proofErr w:type="gramEnd"/>
-            <w:r>
-              <w:rPr>
-                <w:color w:val="0070C0"/>
-              </w:rPr>
-              <w:t>"",</w:t>
+              <w:t>url:"",</w:t>
             </w:r>
           </w:p>
           <w:p>
@@ -3192,7 +3025,6 @@
               <w:tab/>
             </w:r>
             <w:proofErr w:type="spellStart"/>
-            <w:proofErr w:type="gramStart"/>
             <w:r>
               <w:rPr>
                 <w:color w:val="0070C0"/>
@@ -3204,14 +3036,7 @@
               <w:rPr>
                 <w:color w:val="0070C0"/>
               </w:rPr>
-              <w:t>:</w:t>
-            </w:r>
-            <w:proofErr w:type="gramEnd"/>
-            <w:r>
-              <w:rPr>
-                <w:color w:val="0070C0"/>
-              </w:rPr>
-              <w:t>""</w:t>
+              <w:t>:""</w:t>
             </w:r>
           </w:p>
           <w:p>
@@ -3318,12 +3143,10 @@
         <w:t>Afin de réaliser l’implémentation, vous allez avoir besoin d’une librairie de validation. Vous pouvez utiliser la librairie « </w:t>
       </w:r>
       <w:proofErr w:type="spellStart"/>
-      <w:proofErr w:type="gramStart"/>
       <w:r>
         <w:t>mw.validation</w:t>
       </w:r>
       <w:proofErr w:type="spellEnd"/>
-      <w:proofErr w:type="gramEnd"/>
       <w:r>
         <w:t xml:space="preserve"> »  qui vous permet de valider un objet JavaScript. Vous trouverez la documentation sur </w:t>
       </w:r>
@@ -3347,7 +3170,7 @@
       <w:r>
         <w:t xml:space="preserve"> en vert ci-dessus) </w:t>
       </w:r>
-      <w:hyperlink r:id="rId18">
+      <w:hyperlink r:id="rId17">
         <w:r>
           <w:rPr>
             <w:rStyle w:val="Lienhypertexte"/>
@@ -4437,7 +4260,6 @@
         <w:lastRenderedPageBreak/>
         <w:t xml:space="preserve">  </w:t>
       </w:r>
-      <w:proofErr w:type="gramStart"/>
       <w:r>
         <w:rPr>
           <w:rFonts w:ascii="Consolas" w:eastAsia="Times New Roman" w:hAnsi="Consolas" w:cs="Consolas"/>
@@ -4447,19 +4269,7 @@
           <w:bdr w:val="none" w:sz="0" w:space="0" w:color="auto" w:frame="1"/>
           <w:lang w:val="en-US" w:eastAsia="fr-FR"/>
         </w:rPr>
-        <w:t>{ "</w:t>
-      </w:r>
-      <w:proofErr w:type="gramEnd"/>
-      <w:r>
-        <w:rPr>
-          <w:rFonts w:ascii="Consolas" w:eastAsia="Times New Roman" w:hAnsi="Consolas" w:cs="Consolas"/>
-          <w:color w:val="24292E"/>
-          <w:sz w:val="20"/>
-          <w:szCs w:val="20"/>
-          <w:bdr w:val="none" w:sz="0" w:space="0" w:color="auto" w:frame="1"/>
-          <w:lang w:val="en-US" w:eastAsia="fr-FR"/>
-        </w:rPr>
-        <w:t>op": "replace", "path": "/</w:t>
+        <w:t>{ "op": "replace", "path": "/</w:t>
       </w:r>
       <w:r>
         <w:rPr>
@@ -4557,7 +4367,6 @@
         </w:rPr>
         <w:t xml:space="preserve">  </w:t>
       </w:r>
-      <w:proofErr w:type="gramStart"/>
       <w:r>
         <w:rPr>
           <w:rFonts w:ascii="Consolas" w:eastAsia="Times New Roman" w:hAnsi="Consolas" w:cs="Consolas"/>
@@ -4567,19 +4376,7 @@
           <w:bdr w:val="none" w:sz="0" w:space="0" w:color="auto" w:frame="1"/>
           <w:lang w:val="en-US" w:eastAsia="fr-FR"/>
         </w:rPr>
-        <w:t>{ "</w:t>
-      </w:r>
-      <w:proofErr w:type="gramEnd"/>
-      <w:r>
-        <w:rPr>
-          <w:rFonts w:ascii="Consolas" w:eastAsia="Times New Roman" w:hAnsi="Consolas" w:cs="Consolas"/>
-          <w:color w:val="24292E"/>
-          <w:sz w:val="20"/>
-          <w:szCs w:val="20"/>
-          <w:bdr w:val="none" w:sz="0" w:space="0" w:color="auto" w:frame="1"/>
-          <w:lang w:val="en-US" w:eastAsia="fr-FR"/>
-        </w:rPr>
-        <w:t>op": "replace", "path": "/</w:t>
+        <w:t>{ "op": "replace", "path": "/</w:t>
       </w:r>
       <w:r>
         <w:rPr>
@@ -4895,18 +4692,10 @@
     <w:p/>
     <w:p>
       <w:r>
-        <w:t xml:space="preserve">Intéressons-nous au répertoire </w:t>
-      </w:r>
-      <w:proofErr w:type="gramStart"/>
-      <w:r>
-        <w:t>« </w:t>
-      </w:r>
-      <w:r>
-        <w:t>.</w:t>
-      </w:r>
-      <w:proofErr w:type="gramEnd"/>
-      <w:r>
-        <w:t>/</w:t>
+        <w:t>Intéressons-nous au répertoire « </w:t>
+      </w:r>
+      <w:r>
+        <w:t>./</w:t>
       </w:r>
       <w:r>
         <w:t>src</w:t>
@@ -5188,7 +4977,6 @@
         <w:t xml:space="preserve"> via « </w:t>
       </w:r>
       <w:proofErr w:type="spellStart"/>
-      <w:proofErr w:type="gramStart"/>
       <w:r>
         <w:rPr>
           <w:rFonts w:ascii="inherit" w:eastAsia="Times New Roman" w:hAnsi="inherit" w:cs="Consolas"/>
@@ -5226,7 +5014,6 @@
         <w:t>.query</w:t>
       </w:r>
       <w:proofErr w:type="spellEnd"/>
-      <w:proofErr w:type="gramEnd"/>
       <w:r>
         <w:rPr>
           <w:rFonts w:ascii="inherit" w:eastAsia="Times New Roman" w:hAnsi="inherit" w:cs="Consolas"/>
@@ -6312,7 +6099,7 @@
           <w:numId w:val="36"/>
         </w:numPr>
       </w:pPr>
-      <w:hyperlink r:id="rId19" w:history="1">
+      <w:hyperlink r:id="rId18" w:history="1">
         <w:r>
           <w:t>https://www.mongodb.com</w:t>
         </w:r>
@@ -6341,8 +6128,6 @@
       <w:r>
         <w:t>./</w:t>
       </w:r>
-      <w:bookmarkStart w:id="8" w:name="_GoBack"/>
-      <w:bookmarkEnd w:id="8"/>
       <w:r>
         <w:t>src</w:t>
       </w:r>
@@ -6369,7 +6154,7 @@
       <w:r>
         <w:t xml:space="preserve"> natif </w:t>
       </w:r>
-      <w:hyperlink r:id="rId20">
+      <w:hyperlink r:id="rId19">
         <w:r>
           <w:rPr>
             <w:rStyle w:val="Lienhypertexte"/>
@@ -6407,12 +6192,12 @@
       </w:pPr>
     </w:p>
     <w:sectPr>
-      <w:headerReference w:type="even" r:id="rId21"/>
-      <w:headerReference w:type="default" r:id="rId22"/>
-      <w:footerReference w:type="even" r:id="rId23"/>
-      <w:footerReference w:type="default" r:id="rId24"/>
-      <w:headerReference w:type="first" r:id="rId25"/>
-      <w:footerReference w:type="first" r:id="rId26"/>
+      <w:headerReference w:type="even" r:id="rId20"/>
+      <w:headerReference w:type="default" r:id="rId21"/>
+      <w:footerReference w:type="even" r:id="rId22"/>
+      <w:footerReference w:type="default" r:id="rId23"/>
+      <w:headerReference w:type="first" r:id="rId24"/>
+      <w:footerReference w:type="first" r:id="rId25"/>
       <w:pgSz w:w="11906" w:h="16838"/>
       <w:pgMar w:top="1417" w:right="1417" w:bottom="1417" w:left="1417" w:header="708" w:footer="708" w:gutter="0"/>
       <w:cols w:space="708"/>
@@ -6423,7 +6208,7 @@
 </file>
 
 <file path=word/endnotes.xml><?xml version="1.0" encoding="utf-8"?>
-<w:endnotes xmlns:wpc="http://schemas.microsoft.com/office/word/2010/wordprocessingCanvas" xmlns:cx="http://schemas.microsoft.com/office/drawing/2014/chartex" xmlns:cx1="http://schemas.microsoft.com/office/drawing/2015/9/8/chartex" xmlns:cx2="http://schemas.microsoft.com/office/drawing/2015/10/21/chartex" xmlns:cx3="http://schemas.microsoft.com/office/drawing/2016/5/9/chartex" xmlns:cx4="http://schemas.microsoft.com/office/drawing/2016/5/10/chartex" xmlns:cx5="http://schemas.microsoft.com/office/drawing/2016/5/11/chartex" xmlns:cx6="http://schemas.microsoft.com/office/drawing/2016/5/12/chartex" xmlns:cx7="http://schemas.microsoft.com/office/drawing/2016/5/13/chartex" xmlns:cx8="http://schemas.microsoft.com/office/drawing/2016/5/14/chartex" xmlns:mc="http://schemas.openxmlformats.org/markup-compatibility/2006" xmlns:aink="http://schemas.microsoft.com/office/drawing/2016/ink" xmlns:am3d="http://schemas.microsoft.com/office/drawing/2017/model3d" xmlns:o="urn:schemas-microsoft-com:office:office" xmlns:r="http://schemas.openxmlformats.org/officeDocument/2006/relationships" xmlns:m="http://schemas.openxmlformats.org/officeDocument/2006/math" xmlns:v="urn:schemas-microsoft-com:vml" xmlns:wp14="http://schemas.microsoft.com/office/word/2010/wordprocessingDrawing" xmlns:wp="http://schemas.openxmlformats.org/drawingml/2006/wordprocessingDrawing" xmlns:w10="urn:schemas-microsoft-com:office:word" xmlns:w="http://schemas.openxmlformats.org/wordprocessingml/2006/main" xmlns:w14="http://schemas.microsoft.com/office/word/2010/wordml" xmlns:w15="http://schemas.microsoft.com/office/word/2012/wordml" xmlns:w16cid="http://schemas.microsoft.com/office/word/2016/wordml/cid" xmlns:w16se="http://schemas.microsoft.com/office/word/2015/wordml/symex" xmlns:wpg="http://schemas.microsoft.com/office/word/2010/wordprocessingGroup" xmlns:wpi="http://schemas.microsoft.com/office/word/2010/wordprocessingInk" xmlns:wne="http://schemas.microsoft.com/office/word/2006/wordml" xmlns:wps="http://schemas.microsoft.com/office/word/2010/wordprocessingShape" mc:Ignorable="w14 w15 w16se w16cid wp14">
+<w:endnotes xmlns:wpc="http://schemas.microsoft.com/office/word/2010/wordprocessingCanvas" xmlns:cx="http://schemas.microsoft.com/office/drawing/2014/chartex" xmlns:cx1="http://schemas.microsoft.com/office/drawing/2015/9/8/chartex" xmlns:cx2="http://schemas.microsoft.com/office/drawing/2015/10/21/chartex" xmlns:cx3="http://schemas.microsoft.com/office/drawing/2016/5/9/chartex" xmlns:cx4="http://schemas.microsoft.com/office/drawing/2016/5/10/chartex" xmlns:cx5="http://schemas.microsoft.com/office/drawing/2016/5/11/chartex" xmlns:cx6="http://schemas.microsoft.com/office/drawing/2016/5/12/chartex" xmlns:cx7="http://schemas.microsoft.com/office/drawing/2016/5/13/chartex" xmlns:cx8="http://schemas.microsoft.com/office/drawing/2016/5/14/chartex" xmlns:mc="http://schemas.openxmlformats.org/markup-compatibility/2006" xmlns:aink="http://schemas.microsoft.com/office/drawing/2016/ink" xmlns:am3d="http://schemas.microsoft.com/office/drawing/2017/model3d" xmlns:o="urn:schemas-microsoft-com:office:office" xmlns:r="http://schemas.openxmlformats.org/officeDocument/2006/relationships" xmlns:m="http://schemas.openxmlformats.org/officeDocument/2006/math" xmlns:v="urn:schemas-microsoft-com:vml" xmlns:wp14="http://schemas.microsoft.com/office/word/2010/wordprocessingDrawing" xmlns:wp="http://schemas.openxmlformats.org/drawingml/2006/wordprocessingDrawing" xmlns:w10="urn:schemas-microsoft-com:office:word" xmlns:w="http://schemas.openxmlformats.org/wordprocessingml/2006/main" xmlns:w14="http://schemas.microsoft.com/office/word/2010/wordml" xmlns:w15="http://schemas.microsoft.com/office/word/2012/wordml" xmlns:w16cex="http://schemas.microsoft.com/office/word/2018/wordml/cex" xmlns:w16cid="http://schemas.microsoft.com/office/word/2016/wordml/cid" xmlns:w16="http://schemas.microsoft.com/office/word/2018/wordml" xmlns:w16se="http://schemas.microsoft.com/office/word/2015/wordml/symex" xmlns:wpg="http://schemas.microsoft.com/office/word/2010/wordprocessingGroup" xmlns:wpi="http://schemas.microsoft.com/office/word/2010/wordprocessingInk" xmlns:wne="http://schemas.microsoft.com/office/word/2006/wordml" xmlns:wps="http://schemas.microsoft.com/office/word/2010/wordprocessingShape" mc:Ignorable="w14 w15 w16se w16cid w16 w16cex wp14">
   <w:endnote w:type="separator" w:id="-1">
     <w:p>
       <w:pPr>
@@ -6448,7 +6233,7 @@
 </file>
 
 <file path=word/footer1.xml><?xml version="1.0" encoding="utf-8"?>
-<w:ftr xmlns:wpc="http://schemas.microsoft.com/office/word/2010/wordprocessingCanvas" xmlns:cx="http://schemas.microsoft.com/office/drawing/2014/chartex" xmlns:cx1="http://schemas.microsoft.com/office/drawing/2015/9/8/chartex" xmlns:cx2="http://schemas.microsoft.com/office/drawing/2015/10/21/chartex" xmlns:cx3="http://schemas.microsoft.com/office/drawing/2016/5/9/chartex" xmlns:cx4="http://schemas.microsoft.com/office/drawing/2016/5/10/chartex" xmlns:cx5="http://schemas.microsoft.com/office/drawing/2016/5/11/chartex" xmlns:cx6="http://schemas.microsoft.com/office/drawing/2016/5/12/chartex" xmlns:cx7="http://schemas.microsoft.com/office/drawing/2016/5/13/chartex" xmlns:cx8="http://schemas.microsoft.com/office/drawing/2016/5/14/chartex" xmlns:mc="http://schemas.openxmlformats.org/markup-compatibility/2006" xmlns:aink="http://schemas.microsoft.com/office/drawing/2016/ink" xmlns:am3d="http://schemas.microsoft.com/office/drawing/2017/model3d" xmlns:o="urn:schemas-microsoft-com:office:office" xmlns:r="http://schemas.openxmlformats.org/officeDocument/2006/relationships" xmlns:m="http://schemas.openxmlformats.org/officeDocument/2006/math" xmlns:v="urn:schemas-microsoft-com:vml" xmlns:wp14="http://schemas.microsoft.com/office/word/2010/wordprocessingDrawing" xmlns:wp="http://schemas.openxmlformats.org/drawingml/2006/wordprocessingDrawing" xmlns:w10="urn:schemas-microsoft-com:office:word" xmlns:w="http://schemas.openxmlformats.org/wordprocessingml/2006/main" xmlns:w14="http://schemas.microsoft.com/office/word/2010/wordml" xmlns:w15="http://schemas.microsoft.com/office/word/2012/wordml" xmlns:w16cid="http://schemas.microsoft.com/office/word/2016/wordml/cid" xmlns:w16se="http://schemas.microsoft.com/office/word/2015/wordml/symex" xmlns:wpg="http://schemas.microsoft.com/office/word/2010/wordprocessingGroup" xmlns:wpi="http://schemas.microsoft.com/office/word/2010/wordprocessingInk" xmlns:wne="http://schemas.microsoft.com/office/word/2006/wordml" xmlns:wps="http://schemas.microsoft.com/office/word/2010/wordprocessingShape" mc:Ignorable="w14 w15 w16se w16cid wp14">
+<w:ftr xmlns:wpc="http://schemas.microsoft.com/office/word/2010/wordprocessingCanvas" xmlns:cx="http://schemas.microsoft.com/office/drawing/2014/chartex" xmlns:cx1="http://schemas.microsoft.com/office/drawing/2015/9/8/chartex" xmlns:cx2="http://schemas.microsoft.com/office/drawing/2015/10/21/chartex" xmlns:cx3="http://schemas.microsoft.com/office/drawing/2016/5/9/chartex" xmlns:cx4="http://schemas.microsoft.com/office/drawing/2016/5/10/chartex" xmlns:cx5="http://schemas.microsoft.com/office/drawing/2016/5/11/chartex" xmlns:cx6="http://schemas.microsoft.com/office/drawing/2016/5/12/chartex" xmlns:cx7="http://schemas.microsoft.com/office/drawing/2016/5/13/chartex" xmlns:cx8="http://schemas.microsoft.com/office/drawing/2016/5/14/chartex" xmlns:mc="http://schemas.openxmlformats.org/markup-compatibility/2006" xmlns:aink="http://schemas.microsoft.com/office/drawing/2016/ink" xmlns:am3d="http://schemas.microsoft.com/office/drawing/2017/model3d" xmlns:o="urn:schemas-microsoft-com:office:office" xmlns:r="http://schemas.openxmlformats.org/officeDocument/2006/relationships" xmlns:m="http://schemas.openxmlformats.org/officeDocument/2006/math" xmlns:v="urn:schemas-microsoft-com:vml" xmlns:wp14="http://schemas.microsoft.com/office/word/2010/wordprocessingDrawing" xmlns:wp="http://schemas.openxmlformats.org/drawingml/2006/wordprocessingDrawing" xmlns:w10="urn:schemas-microsoft-com:office:word" xmlns:w="http://schemas.openxmlformats.org/wordprocessingml/2006/main" xmlns:w14="http://schemas.microsoft.com/office/word/2010/wordml" xmlns:w15="http://schemas.microsoft.com/office/word/2012/wordml" xmlns:w16cex="http://schemas.microsoft.com/office/word/2018/wordml/cex" xmlns:w16cid="http://schemas.microsoft.com/office/word/2016/wordml/cid" xmlns:w16="http://schemas.microsoft.com/office/word/2018/wordml" xmlns:w16se="http://schemas.microsoft.com/office/word/2015/wordml/symex" xmlns:wpg="http://schemas.microsoft.com/office/word/2010/wordprocessingGroup" xmlns:wpi="http://schemas.microsoft.com/office/word/2010/wordprocessingInk" xmlns:wne="http://schemas.microsoft.com/office/word/2006/wordml" xmlns:wps="http://schemas.microsoft.com/office/word/2010/wordprocessingShape" mc:Ignorable="w14 w15 w16se w16cid w16 w16cex wp14">
   <w:p>
     <w:pPr>
       <w:pStyle w:val="Pieddepage"/>
@@ -6458,7 +6243,7 @@
 </file>
 
 <file path=word/footer2.xml><?xml version="1.0" encoding="utf-8"?>
-<w:ftr xmlns:wpc="http://schemas.microsoft.com/office/word/2010/wordprocessingCanvas" xmlns:cx="http://schemas.microsoft.com/office/drawing/2014/chartex" xmlns:cx1="http://schemas.microsoft.com/office/drawing/2015/9/8/chartex" xmlns:cx2="http://schemas.microsoft.com/office/drawing/2015/10/21/chartex" xmlns:cx3="http://schemas.microsoft.com/office/drawing/2016/5/9/chartex" xmlns:cx4="http://schemas.microsoft.com/office/drawing/2016/5/10/chartex" xmlns:cx5="http://schemas.microsoft.com/office/drawing/2016/5/11/chartex" xmlns:cx6="http://schemas.microsoft.com/office/drawing/2016/5/12/chartex" xmlns:cx7="http://schemas.microsoft.com/office/drawing/2016/5/13/chartex" xmlns:cx8="http://schemas.microsoft.com/office/drawing/2016/5/14/chartex" xmlns:mc="http://schemas.openxmlformats.org/markup-compatibility/2006" xmlns:aink="http://schemas.microsoft.com/office/drawing/2016/ink" xmlns:am3d="http://schemas.microsoft.com/office/drawing/2017/model3d" xmlns:o="urn:schemas-microsoft-com:office:office" xmlns:r="http://schemas.openxmlformats.org/officeDocument/2006/relationships" xmlns:m="http://schemas.openxmlformats.org/officeDocument/2006/math" xmlns:v="urn:schemas-microsoft-com:vml" xmlns:wp14="http://schemas.microsoft.com/office/word/2010/wordprocessingDrawing" xmlns:wp="http://schemas.openxmlformats.org/drawingml/2006/wordprocessingDrawing" xmlns:w10="urn:schemas-microsoft-com:office:word" xmlns:w="http://schemas.openxmlformats.org/wordprocessingml/2006/main" xmlns:w14="http://schemas.microsoft.com/office/word/2010/wordml" xmlns:w15="http://schemas.microsoft.com/office/word/2012/wordml" xmlns:w16cid="http://schemas.microsoft.com/office/word/2016/wordml/cid" xmlns:w16se="http://schemas.microsoft.com/office/word/2015/wordml/symex" xmlns:wpg="http://schemas.microsoft.com/office/word/2010/wordprocessingGroup" xmlns:wpi="http://schemas.microsoft.com/office/word/2010/wordprocessingInk" xmlns:wne="http://schemas.microsoft.com/office/word/2006/wordml" xmlns:wps="http://schemas.microsoft.com/office/word/2010/wordprocessingShape" mc:Ignorable="w14 w15 w16se w16cid wp14">
+<w:ftr xmlns:wpc="http://schemas.microsoft.com/office/word/2010/wordprocessingCanvas" xmlns:cx="http://schemas.microsoft.com/office/drawing/2014/chartex" xmlns:cx1="http://schemas.microsoft.com/office/drawing/2015/9/8/chartex" xmlns:cx2="http://schemas.microsoft.com/office/drawing/2015/10/21/chartex" xmlns:cx3="http://schemas.microsoft.com/office/drawing/2016/5/9/chartex" xmlns:cx4="http://schemas.microsoft.com/office/drawing/2016/5/10/chartex" xmlns:cx5="http://schemas.microsoft.com/office/drawing/2016/5/11/chartex" xmlns:cx6="http://schemas.microsoft.com/office/drawing/2016/5/12/chartex" xmlns:cx7="http://schemas.microsoft.com/office/drawing/2016/5/13/chartex" xmlns:cx8="http://schemas.microsoft.com/office/drawing/2016/5/14/chartex" xmlns:mc="http://schemas.openxmlformats.org/markup-compatibility/2006" xmlns:aink="http://schemas.microsoft.com/office/drawing/2016/ink" xmlns:am3d="http://schemas.microsoft.com/office/drawing/2017/model3d" xmlns:o="urn:schemas-microsoft-com:office:office" xmlns:r="http://schemas.openxmlformats.org/officeDocument/2006/relationships" xmlns:m="http://schemas.openxmlformats.org/officeDocument/2006/math" xmlns:v="urn:schemas-microsoft-com:vml" xmlns:wp14="http://schemas.microsoft.com/office/word/2010/wordprocessingDrawing" xmlns:wp="http://schemas.openxmlformats.org/drawingml/2006/wordprocessingDrawing" xmlns:w10="urn:schemas-microsoft-com:office:word" xmlns:w="http://schemas.openxmlformats.org/wordprocessingml/2006/main" xmlns:w14="http://schemas.microsoft.com/office/word/2010/wordml" xmlns:w15="http://schemas.microsoft.com/office/word/2012/wordml" xmlns:w16cex="http://schemas.microsoft.com/office/word/2018/wordml/cex" xmlns:w16cid="http://schemas.microsoft.com/office/word/2016/wordml/cid" xmlns:w16="http://schemas.microsoft.com/office/word/2018/wordml" xmlns:w16se="http://schemas.microsoft.com/office/word/2015/wordml/symex" xmlns:wpg="http://schemas.microsoft.com/office/word/2010/wordprocessingGroup" xmlns:wpi="http://schemas.microsoft.com/office/word/2010/wordprocessingInk" xmlns:wne="http://schemas.microsoft.com/office/word/2006/wordml" xmlns:wps="http://schemas.microsoft.com/office/word/2010/wordprocessingShape" mc:Ignorable="w14 w15 w16se w16cid w16 w16cex wp14">
   <w:p>
     <w:pPr>
       <w:pStyle w:val="Pieddepage"/>
@@ -6552,7 +6337,7 @@
               <v:stroke joinstyle="miter"/>
               <v:path gradientshapeok="t" o:connecttype="rect"/>
             </v:shapetype>
-            <v:shape id="MSIPCM61184d7e920f0183fbcd74a4" o:spid="_x0000_s1026" type="#_x0000_t202" alt="{&quot;HashCode&quot;:-1266967685,&quot;Height&quot;:841.0,&quot;Width&quot;:595.0,&quot;Placement&quot;:&quot;Footer&quot;,&quot;Index&quot;:&quot;Primary&quot;,&quot;Section&quot;:1,&quot;Top&quot;:0.0,&quot;Left&quot;:0.0}" style="position:absolute;left:0;text-align:left;margin-left:0;margin-top:805.9pt;width:595.3pt;height:21pt;z-index:251659264;visibility:visible;mso-wrap-style:square;mso-wrap-distance-left:9pt;mso-wrap-distance-top:0;mso-wrap-distance-right:9pt;mso-wrap-distance-bottom:0;mso-position-horizontal:absolute;mso-position-horizontal-relative:page;mso-position-vertical:absolute;mso-position-vertical-relative:page;v-text-anchor:bottom" o:gfxdata="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" o:allowincell="f" filled="f" stroked="f" strokeweight=".5pt">
+            <v:shape id="MSIPCM61184d7e920f0183fbcd74a4" o:spid="_x0000_s1026" type="#_x0000_t202" alt="{&quot;HashCode&quot;:-1266967685,&quot;Height&quot;:841.0,&quot;Width&quot;:595.0,&quot;Placement&quot;:&quot;Footer&quot;,&quot;Index&quot;:&quot;Primary&quot;,&quot;Section&quot;:1,&quot;Top&quot;:0.0,&quot;Left&quot;:0.0}" style="position:absolute;left:0;text-align:left;margin-left:0;margin-top:805.9pt;width:595.3pt;height:21pt;z-index:251659264;visibility:visible;mso-wrap-style:square;mso-wrap-distance-left:9pt;mso-wrap-distance-top:0;mso-wrap-distance-right:9pt;mso-wrap-distance-bottom:0;mso-position-horizontal:absolute;mso-position-horizontal-relative:page;mso-position-vertical:absolute;mso-position-vertical-relative:page;v-text-anchor:bottom" o:gfxdata="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" o:allowincell="f" filled="f" stroked="f" strokeweight=".5pt">
               <v:textbox inset="20pt,0,,0">
                 <w:txbxContent>
                   <w:p>
@@ -6623,7 +6408,7 @@
 </file>
 
 <file path=word/footer3.xml><?xml version="1.0" encoding="utf-8"?>
-<w:ftr xmlns:wpc="http://schemas.microsoft.com/office/word/2010/wordprocessingCanvas" xmlns:cx="http://schemas.microsoft.com/office/drawing/2014/chartex" xmlns:cx1="http://schemas.microsoft.com/office/drawing/2015/9/8/chartex" xmlns:cx2="http://schemas.microsoft.com/office/drawing/2015/10/21/chartex" xmlns:cx3="http://schemas.microsoft.com/office/drawing/2016/5/9/chartex" xmlns:cx4="http://schemas.microsoft.com/office/drawing/2016/5/10/chartex" xmlns:cx5="http://schemas.microsoft.com/office/drawing/2016/5/11/chartex" xmlns:cx6="http://schemas.microsoft.com/office/drawing/2016/5/12/chartex" xmlns:cx7="http://schemas.microsoft.com/office/drawing/2016/5/13/chartex" xmlns:cx8="http://schemas.microsoft.com/office/drawing/2016/5/14/chartex" xmlns:mc="http://schemas.openxmlformats.org/markup-compatibility/2006" xmlns:aink="http://schemas.microsoft.com/office/drawing/2016/ink" xmlns:am3d="http://schemas.microsoft.com/office/drawing/2017/model3d" xmlns:o="urn:schemas-microsoft-com:office:office" xmlns:r="http://schemas.openxmlformats.org/officeDocument/2006/relationships" xmlns:m="http://schemas.openxmlformats.org/officeDocument/2006/math" xmlns:v="urn:schemas-microsoft-com:vml" xmlns:wp14="http://schemas.microsoft.com/office/word/2010/wordprocessingDrawing" xmlns:wp="http://schemas.openxmlformats.org/drawingml/2006/wordprocessingDrawing" xmlns:w10="urn:schemas-microsoft-com:office:word" xmlns:w="http://schemas.openxmlformats.org/wordprocessingml/2006/main" xmlns:w14="http://schemas.microsoft.com/office/word/2010/wordml" xmlns:w15="http://schemas.microsoft.com/office/word/2012/wordml" xmlns:w16cid="http://schemas.microsoft.com/office/word/2016/wordml/cid" xmlns:w16se="http://schemas.microsoft.com/office/word/2015/wordml/symex" xmlns:wpg="http://schemas.microsoft.com/office/word/2010/wordprocessingGroup" xmlns:wpi="http://schemas.microsoft.com/office/word/2010/wordprocessingInk" xmlns:wne="http://schemas.microsoft.com/office/word/2006/wordml" xmlns:wps="http://schemas.microsoft.com/office/word/2010/wordprocessingShape" mc:Ignorable="w14 w15 w16se w16cid wp14">
+<w:ftr xmlns:wpc="http://schemas.microsoft.com/office/word/2010/wordprocessingCanvas" xmlns:cx="http://schemas.microsoft.com/office/drawing/2014/chartex" xmlns:cx1="http://schemas.microsoft.com/office/drawing/2015/9/8/chartex" xmlns:cx2="http://schemas.microsoft.com/office/drawing/2015/10/21/chartex" xmlns:cx3="http://schemas.microsoft.com/office/drawing/2016/5/9/chartex" xmlns:cx4="http://schemas.microsoft.com/office/drawing/2016/5/10/chartex" xmlns:cx5="http://schemas.microsoft.com/office/drawing/2016/5/11/chartex" xmlns:cx6="http://schemas.microsoft.com/office/drawing/2016/5/12/chartex" xmlns:cx7="http://schemas.microsoft.com/office/drawing/2016/5/13/chartex" xmlns:cx8="http://schemas.microsoft.com/office/drawing/2016/5/14/chartex" xmlns:mc="http://schemas.openxmlformats.org/markup-compatibility/2006" xmlns:aink="http://schemas.microsoft.com/office/drawing/2016/ink" xmlns:am3d="http://schemas.microsoft.com/office/drawing/2017/model3d" xmlns:o="urn:schemas-microsoft-com:office:office" xmlns:r="http://schemas.openxmlformats.org/officeDocument/2006/relationships" xmlns:m="http://schemas.openxmlformats.org/officeDocument/2006/math" xmlns:v="urn:schemas-microsoft-com:vml" xmlns:wp14="http://schemas.microsoft.com/office/word/2010/wordprocessingDrawing" xmlns:wp="http://schemas.openxmlformats.org/drawingml/2006/wordprocessingDrawing" xmlns:w10="urn:schemas-microsoft-com:office:word" xmlns:w="http://schemas.openxmlformats.org/wordprocessingml/2006/main" xmlns:w14="http://schemas.microsoft.com/office/word/2010/wordml" xmlns:w15="http://schemas.microsoft.com/office/word/2012/wordml" xmlns:w16cex="http://schemas.microsoft.com/office/word/2018/wordml/cex" xmlns:w16cid="http://schemas.microsoft.com/office/word/2016/wordml/cid" xmlns:w16="http://schemas.microsoft.com/office/word/2018/wordml" xmlns:w16se="http://schemas.microsoft.com/office/word/2015/wordml/symex" xmlns:wpg="http://schemas.microsoft.com/office/word/2010/wordprocessingGroup" xmlns:wpi="http://schemas.microsoft.com/office/word/2010/wordprocessingInk" xmlns:wne="http://schemas.microsoft.com/office/word/2006/wordml" xmlns:wps="http://schemas.microsoft.com/office/word/2010/wordprocessingShape" mc:Ignorable="w14 w15 w16se w16cid w16 w16cex wp14">
   <w:p>
     <w:pPr>
       <w:pStyle w:val="Pieddepage"/>
@@ -6633,7 +6418,7 @@
 </file>
 
 <file path=word/footnotes.xml><?xml version="1.0" encoding="utf-8"?>
-<w:footnotes xmlns:wpc="http://schemas.microsoft.com/office/word/2010/wordprocessingCanvas" xmlns:cx="http://schemas.microsoft.com/office/drawing/2014/chartex" xmlns:cx1="http://schemas.microsoft.com/office/drawing/2015/9/8/chartex" xmlns:cx2="http://schemas.microsoft.com/office/drawing/2015/10/21/chartex" xmlns:cx3="http://schemas.microsoft.com/office/drawing/2016/5/9/chartex" xmlns:cx4="http://schemas.microsoft.com/office/drawing/2016/5/10/chartex" xmlns:cx5="http://schemas.microsoft.com/office/drawing/2016/5/11/chartex" xmlns:cx6="http://schemas.microsoft.com/office/drawing/2016/5/12/chartex" xmlns:cx7="http://schemas.microsoft.com/office/drawing/2016/5/13/chartex" xmlns:cx8="http://schemas.microsoft.com/office/drawing/2016/5/14/chartex" xmlns:mc="http://schemas.openxmlformats.org/markup-compatibility/2006" xmlns:aink="http://schemas.microsoft.com/office/drawing/2016/ink" xmlns:am3d="http://schemas.microsoft.com/office/drawing/2017/model3d" xmlns:o="urn:schemas-microsoft-com:office:office" xmlns:r="http://schemas.openxmlformats.org/officeDocument/2006/relationships" xmlns:m="http://schemas.openxmlformats.org/officeDocument/2006/math" xmlns:v="urn:schemas-microsoft-com:vml" xmlns:wp14="http://schemas.microsoft.com/office/word/2010/wordprocessingDrawing" xmlns:wp="http://schemas.openxmlformats.org/drawingml/2006/wordprocessingDrawing" xmlns:w10="urn:schemas-microsoft-com:office:word" xmlns:w="http://schemas.openxmlformats.org/wordprocessingml/2006/main" xmlns:w14="http://schemas.microsoft.com/office/word/2010/wordml" xmlns:w15="http://schemas.microsoft.com/office/word/2012/wordml" xmlns:w16cid="http://schemas.microsoft.com/office/word/2016/wordml/cid" xmlns:w16se="http://schemas.microsoft.com/office/word/2015/wordml/symex" xmlns:wpg="http://schemas.microsoft.com/office/word/2010/wordprocessingGroup" xmlns:wpi="http://schemas.microsoft.com/office/word/2010/wordprocessingInk" xmlns:wne="http://schemas.microsoft.com/office/word/2006/wordml" xmlns:wps="http://schemas.microsoft.com/office/word/2010/wordprocessingShape" mc:Ignorable="w14 w15 w16se w16cid wp14">
+<w:footnotes xmlns:wpc="http://schemas.microsoft.com/office/word/2010/wordprocessingCanvas" xmlns:cx="http://schemas.microsoft.com/office/drawing/2014/chartex" xmlns:cx1="http://schemas.microsoft.com/office/drawing/2015/9/8/chartex" xmlns:cx2="http://schemas.microsoft.com/office/drawing/2015/10/21/chartex" xmlns:cx3="http://schemas.microsoft.com/office/drawing/2016/5/9/chartex" xmlns:cx4="http://schemas.microsoft.com/office/drawing/2016/5/10/chartex" xmlns:cx5="http://schemas.microsoft.com/office/drawing/2016/5/11/chartex" xmlns:cx6="http://schemas.microsoft.com/office/drawing/2016/5/12/chartex" xmlns:cx7="http://schemas.microsoft.com/office/drawing/2016/5/13/chartex" xmlns:cx8="http://schemas.microsoft.com/office/drawing/2016/5/14/chartex" xmlns:mc="http://schemas.openxmlformats.org/markup-compatibility/2006" xmlns:aink="http://schemas.microsoft.com/office/drawing/2016/ink" xmlns:am3d="http://schemas.microsoft.com/office/drawing/2017/model3d" xmlns:o="urn:schemas-microsoft-com:office:office" xmlns:r="http://schemas.openxmlformats.org/officeDocument/2006/relationships" xmlns:m="http://schemas.openxmlformats.org/officeDocument/2006/math" xmlns:v="urn:schemas-microsoft-com:vml" xmlns:wp14="http://schemas.microsoft.com/office/word/2010/wordprocessingDrawing" xmlns:wp="http://schemas.openxmlformats.org/drawingml/2006/wordprocessingDrawing" xmlns:w10="urn:schemas-microsoft-com:office:word" xmlns:w="http://schemas.openxmlformats.org/wordprocessingml/2006/main" xmlns:w14="http://schemas.microsoft.com/office/word/2010/wordml" xmlns:w15="http://schemas.microsoft.com/office/word/2012/wordml" xmlns:w16cex="http://schemas.microsoft.com/office/word/2018/wordml/cex" xmlns:w16cid="http://schemas.microsoft.com/office/word/2016/wordml/cid" xmlns:w16="http://schemas.microsoft.com/office/word/2018/wordml" xmlns:w16se="http://schemas.microsoft.com/office/word/2015/wordml/symex" xmlns:wpg="http://schemas.microsoft.com/office/word/2010/wordprocessingGroup" xmlns:wpi="http://schemas.microsoft.com/office/word/2010/wordprocessingInk" xmlns:wne="http://schemas.microsoft.com/office/word/2006/wordml" xmlns:wps="http://schemas.microsoft.com/office/word/2010/wordprocessingShape" mc:Ignorable="w14 w15 w16se w16cid w16 w16cex wp14">
   <w:footnote w:type="separator" w:id="-1">
     <w:p>
       <w:pPr>
@@ -6658,7 +6443,7 @@
 </file>
 
 <file path=word/header1.xml><?xml version="1.0" encoding="utf-8"?>
-<w:hdr xmlns:wpc="http://schemas.microsoft.com/office/word/2010/wordprocessingCanvas" xmlns:cx="http://schemas.microsoft.com/office/drawing/2014/chartex" xmlns:cx1="http://schemas.microsoft.com/office/drawing/2015/9/8/chartex" xmlns:cx2="http://schemas.microsoft.com/office/drawing/2015/10/21/chartex" xmlns:cx3="http://schemas.microsoft.com/office/drawing/2016/5/9/chartex" xmlns:cx4="http://schemas.microsoft.com/office/drawing/2016/5/10/chartex" xmlns:cx5="http://schemas.microsoft.com/office/drawing/2016/5/11/chartex" xmlns:cx6="http://schemas.microsoft.com/office/drawing/2016/5/12/chartex" xmlns:cx7="http://schemas.microsoft.com/office/drawing/2016/5/13/chartex" xmlns:cx8="http://schemas.microsoft.com/office/drawing/2016/5/14/chartex" xmlns:mc="http://schemas.openxmlformats.org/markup-compatibility/2006" xmlns:aink="http://schemas.microsoft.com/office/drawing/2016/ink" xmlns:am3d="http://schemas.microsoft.com/office/drawing/2017/model3d" xmlns:o="urn:schemas-microsoft-com:office:office" xmlns:r="http://schemas.openxmlformats.org/officeDocument/2006/relationships" xmlns:m="http://schemas.openxmlformats.org/officeDocument/2006/math" xmlns:v="urn:schemas-microsoft-com:vml" xmlns:wp14="http://schemas.microsoft.com/office/word/2010/wordprocessingDrawing" xmlns:wp="http://schemas.openxmlformats.org/drawingml/2006/wordprocessingDrawing" xmlns:w10="urn:schemas-microsoft-com:office:word" xmlns:w="http://schemas.openxmlformats.org/wordprocessingml/2006/main" xmlns:w14="http://schemas.microsoft.com/office/word/2010/wordml" xmlns:w15="http://schemas.microsoft.com/office/word/2012/wordml" xmlns:w16cid="http://schemas.microsoft.com/office/word/2016/wordml/cid" xmlns:w16se="http://schemas.microsoft.com/office/word/2015/wordml/symex" xmlns:wpg="http://schemas.microsoft.com/office/word/2010/wordprocessingGroup" xmlns:wpi="http://schemas.microsoft.com/office/word/2010/wordprocessingInk" xmlns:wne="http://schemas.microsoft.com/office/word/2006/wordml" xmlns:wps="http://schemas.microsoft.com/office/word/2010/wordprocessingShape" mc:Ignorable="w14 w15 w16se w16cid wp14">
+<w:hdr xmlns:wpc="http://schemas.microsoft.com/office/word/2010/wordprocessingCanvas" xmlns:cx="http://schemas.microsoft.com/office/drawing/2014/chartex" xmlns:cx1="http://schemas.microsoft.com/office/drawing/2015/9/8/chartex" xmlns:cx2="http://schemas.microsoft.com/office/drawing/2015/10/21/chartex" xmlns:cx3="http://schemas.microsoft.com/office/drawing/2016/5/9/chartex" xmlns:cx4="http://schemas.microsoft.com/office/drawing/2016/5/10/chartex" xmlns:cx5="http://schemas.microsoft.com/office/drawing/2016/5/11/chartex" xmlns:cx6="http://schemas.microsoft.com/office/drawing/2016/5/12/chartex" xmlns:cx7="http://schemas.microsoft.com/office/drawing/2016/5/13/chartex" xmlns:cx8="http://schemas.microsoft.com/office/drawing/2016/5/14/chartex" xmlns:mc="http://schemas.openxmlformats.org/markup-compatibility/2006" xmlns:aink="http://schemas.microsoft.com/office/drawing/2016/ink" xmlns:am3d="http://schemas.microsoft.com/office/drawing/2017/model3d" xmlns:o="urn:schemas-microsoft-com:office:office" xmlns:r="http://schemas.openxmlformats.org/officeDocument/2006/relationships" xmlns:m="http://schemas.openxmlformats.org/officeDocument/2006/math" xmlns:v="urn:schemas-microsoft-com:vml" xmlns:wp14="http://schemas.microsoft.com/office/word/2010/wordprocessingDrawing" xmlns:wp="http://schemas.openxmlformats.org/drawingml/2006/wordprocessingDrawing" xmlns:w10="urn:schemas-microsoft-com:office:word" xmlns:w="http://schemas.openxmlformats.org/wordprocessingml/2006/main" xmlns:w14="http://schemas.microsoft.com/office/word/2010/wordml" xmlns:w15="http://schemas.microsoft.com/office/word/2012/wordml" xmlns:w16cex="http://schemas.microsoft.com/office/word/2018/wordml/cex" xmlns:w16cid="http://schemas.microsoft.com/office/word/2016/wordml/cid" xmlns:w16="http://schemas.microsoft.com/office/word/2018/wordml" xmlns:w16se="http://schemas.microsoft.com/office/word/2015/wordml/symex" xmlns:wpg="http://schemas.microsoft.com/office/word/2010/wordprocessingGroup" xmlns:wpi="http://schemas.microsoft.com/office/word/2010/wordprocessingInk" xmlns:wne="http://schemas.microsoft.com/office/word/2006/wordml" xmlns:wps="http://schemas.microsoft.com/office/word/2010/wordprocessingShape" mc:Ignorable="w14 w15 w16se w16cid w16 w16cex wp14">
   <w:p>
     <w:pPr>
       <w:pStyle w:val="En-tte"/>
@@ -6668,7 +6453,7 @@
 </file>
 
 <file path=word/header2.xml><?xml version="1.0" encoding="utf-8"?>
-<w:hdr xmlns:wpc="http://schemas.microsoft.com/office/word/2010/wordprocessingCanvas" xmlns:cx="http://schemas.microsoft.com/office/drawing/2014/chartex" xmlns:cx1="http://schemas.microsoft.com/office/drawing/2015/9/8/chartex" xmlns:cx2="http://schemas.microsoft.com/office/drawing/2015/10/21/chartex" xmlns:cx3="http://schemas.microsoft.com/office/drawing/2016/5/9/chartex" xmlns:cx4="http://schemas.microsoft.com/office/drawing/2016/5/10/chartex" xmlns:cx5="http://schemas.microsoft.com/office/drawing/2016/5/11/chartex" xmlns:cx6="http://schemas.microsoft.com/office/drawing/2016/5/12/chartex" xmlns:cx7="http://schemas.microsoft.com/office/drawing/2016/5/13/chartex" xmlns:cx8="http://schemas.microsoft.com/office/drawing/2016/5/14/chartex" xmlns:mc="http://schemas.openxmlformats.org/markup-compatibility/2006" xmlns:aink="http://schemas.microsoft.com/office/drawing/2016/ink" xmlns:am3d="http://schemas.microsoft.com/office/drawing/2017/model3d" xmlns:o="urn:schemas-microsoft-com:office:office" xmlns:r="http://schemas.openxmlformats.org/officeDocument/2006/relationships" xmlns:m="http://schemas.openxmlformats.org/officeDocument/2006/math" xmlns:v="urn:schemas-microsoft-com:vml" xmlns:wp14="http://schemas.microsoft.com/office/word/2010/wordprocessingDrawing" xmlns:wp="http://schemas.openxmlformats.org/drawingml/2006/wordprocessingDrawing" xmlns:w10="urn:schemas-microsoft-com:office:word" xmlns:w="http://schemas.openxmlformats.org/wordprocessingml/2006/main" xmlns:w14="http://schemas.microsoft.com/office/word/2010/wordml" xmlns:w15="http://schemas.microsoft.com/office/word/2012/wordml" xmlns:w16cid="http://schemas.microsoft.com/office/word/2016/wordml/cid" xmlns:w16se="http://schemas.microsoft.com/office/word/2015/wordml/symex" xmlns:wpg="http://schemas.microsoft.com/office/word/2010/wordprocessingGroup" xmlns:wpi="http://schemas.microsoft.com/office/word/2010/wordprocessingInk" xmlns:wne="http://schemas.microsoft.com/office/word/2006/wordml" xmlns:wps="http://schemas.microsoft.com/office/word/2010/wordprocessingShape" mc:Ignorable="w14 w15 w16se w16cid wp14">
+<w:hdr xmlns:wpc="http://schemas.microsoft.com/office/word/2010/wordprocessingCanvas" xmlns:cx="http://schemas.microsoft.com/office/drawing/2014/chartex" xmlns:cx1="http://schemas.microsoft.com/office/drawing/2015/9/8/chartex" xmlns:cx2="http://schemas.microsoft.com/office/drawing/2015/10/21/chartex" xmlns:cx3="http://schemas.microsoft.com/office/drawing/2016/5/9/chartex" xmlns:cx4="http://schemas.microsoft.com/office/drawing/2016/5/10/chartex" xmlns:cx5="http://schemas.microsoft.com/office/drawing/2016/5/11/chartex" xmlns:cx6="http://schemas.microsoft.com/office/drawing/2016/5/12/chartex" xmlns:cx7="http://schemas.microsoft.com/office/drawing/2016/5/13/chartex" xmlns:cx8="http://schemas.microsoft.com/office/drawing/2016/5/14/chartex" xmlns:mc="http://schemas.openxmlformats.org/markup-compatibility/2006" xmlns:aink="http://schemas.microsoft.com/office/drawing/2016/ink" xmlns:am3d="http://schemas.microsoft.com/office/drawing/2017/model3d" xmlns:o="urn:schemas-microsoft-com:office:office" xmlns:r="http://schemas.openxmlformats.org/officeDocument/2006/relationships" xmlns:m="http://schemas.openxmlformats.org/officeDocument/2006/math" xmlns:v="urn:schemas-microsoft-com:vml" xmlns:wp14="http://schemas.microsoft.com/office/word/2010/wordprocessingDrawing" xmlns:wp="http://schemas.openxmlformats.org/drawingml/2006/wordprocessingDrawing" xmlns:w10="urn:schemas-microsoft-com:office:word" xmlns:w="http://schemas.openxmlformats.org/wordprocessingml/2006/main" xmlns:w14="http://schemas.microsoft.com/office/word/2010/wordml" xmlns:w15="http://schemas.microsoft.com/office/word/2012/wordml" xmlns:w16cex="http://schemas.microsoft.com/office/word/2018/wordml/cex" xmlns:w16cid="http://schemas.microsoft.com/office/word/2016/wordml/cid" xmlns:w16="http://schemas.microsoft.com/office/word/2018/wordml" xmlns:w16se="http://schemas.microsoft.com/office/word/2015/wordml/symex" xmlns:wpg="http://schemas.microsoft.com/office/word/2010/wordprocessingGroup" xmlns:wpi="http://schemas.microsoft.com/office/word/2010/wordprocessingInk" xmlns:wne="http://schemas.microsoft.com/office/word/2006/wordml" xmlns:wps="http://schemas.microsoft.com/office/word/2010/wordprocessingShape" mc:Ignorable="w14 w15 w16se w16cid w16 w16cex wp14">
   <w:tbl>
     <w:tblPr>
       <w:tblW w:w="0" w:type="auto"/>
@@ -6726,7 +6511,7 @@
 </file>
 
 <file path=word/header3.xml><?xml version="1.0" encoding="utf-8"?>
-<w:hdr xmlns:wpc="http://schemas.microsoft.com/office/word/2010/wordprocessingCanvas" xmlns:cx="http://schemas.microsoft.com/office/drawing/2014/chartex" xmlns:cx1="http://schemas.microsoft.com/office/drawing/2015/9/8/chartex" xmlns:cx2="http://schemas.microsoft.com/office/drawing/2015/10/21/chartex" xmlns:cx3="http://schemas.microsoft.com/office/drawing/2016/5/9/chartex" xmlns:cx4="http://schemas.microsoft.com/office/drawing/2016/5/10/chartex" xmlns:cx5="http://schemas.microsoft.com/office/drawing/2016/5/11/chartex" xmlns:cx6="http://schemas.microsoft.com/office/drawing/2016/5/12/chartex" xmlns:cx7="http://schemas.microsoft.com/office/drawing/2016/5/13/chartex" xmlns:cx8="http://schemas.microsoft.com/office/drawing/2016/5/14/chartex" xmlns:mc="http://schemas.openxmlformats.org/markup-compatibility/2006" xmlns:aink="http://schemas.microsoft.com/office/drawing/2016/ink" xmlns:am3d="http://schemas.microsoft.com/office/drawing/2017/model3d" xmlns:o="urn:schemas-microsoft-com:office:office" xmlns:r="http://schemas.openxmlformats.org/officeDocument/2006/relationships" xmlns:m="http://schemas.openxmlformats.org/officeDocument/2006/math" xmlns:v="urn:schemas-microsoft-com:vml" xmlns:wp14="http://schemas.microsoft.com/office/word/2010/wordprocessingDrawing" xmlns:wp="http://schemas.openxmlformats.org/drawingml/2006/wordprocessingDrawing" xmlns:w10="urn:schemas-microsoft-com:office:word" xmlns:w="http://schemas.openxmlformats.org/wordprocessingml/2006/main" xmlns:w14="http://schemas.microsoft.com/office/word/2010/wordml" xmlns:w15="http://schemas.microsoft.com/office/word/2012/wordml" xmlns:w16cid="http://schemas.microsoft.com/office/word/2016/wordml/cid" xmlns:w16se="http://schemas.microsoft.com/office/word/2015/wordml/symex" xmlns:wpg="http://schemas.microsoft.com/office/word/2010/wordprocessingGroup" xmlns:wpi="http://schemas.microsoft.com/office/word/2010/wordprocessingInk" xmlns:wne="http://schemas.microsoft.com/office/word/2006/wordml" xmlns:wps="http://schemas.microsoft.com/office/word/2010/wordprocessingShape" mc:Ignorable="w14 w15 w16se w16cid wp14">
+<w:hdr xmlns:wpc="http://schemas.microsoft.com/office/word/2010/wordprocessingCanvas" xmlns:cx="http://schemas.microsoft.com/office/drawing/2014/chartex" xmlns:cx1="http://schemas.microsoft.com/office/drawing/2015/9/8/chartex" xmlns:cx2="http://schemas.microsoft.com/office/drawing/2015/10/21/chartex" xmlns:cx3="http://schemas.microsoft.com/office/drawing/2016/5/9/chartex" xmlns:cx4="http://schemas.microsoft.com/office/drawing/2016/5/10/chartex" xmlns:cx5="http://schemas.microsoft.com/office/drawing/2016/5/11/chartex" xmlns:cx6="http://schemas.microsoft.com/office/drawing/2016/5/12/chartex" xmlns:cx7="http://schemas.microsoft.com/office/drawing/2016/5/13/chartex" xmlns:cx8="http://schemas.microsoft.com/office/drawing/2016/5/14/chartex" xmlns:mc="http://schemas.openxmlformats.org/markup-compatibility/2006" xmlns:aink="http://schemas.microsoft.com/office/drawing/2016/ink" xmlns:am3d="http://schemas.microsoft.com/office/drawing/2017/model3d" xmlns:o="urn:schemas-microsoft-com:office:office" xmlns:r="http://schemas.openxmlformats.org/officeDocument/2006/relationships" xmlns:m="http://schemas.openxmlformats.org/officeDocument/2006/math" xmlns:v="urn:schemas-microsoft-com:vml" xmlns:wp14="http://schemas.microsoft.com/office/word/2010/wordprocessingDrawing" xmlns:wp="http://schemas.openxmlformats.org/drawingml/2006/wordprocessingDrawing" xmlns:w10="urn:schemas-microsoft-com:office:word" xmlns:w="http://schemas.openxmlformats.org/wordprocessingml/2006/main" xmlns:w14="http://schemas.microsoft.com/office/word/2010/wordml" xmlns:w15="http://schemas.microsoft.com/office/word/2012/wordml" xmlns:w16cex="http://schemas.microsoft.com/office/word/2018/wordml/cex" xmlns:w16cid="http://schemas.microsoft.com/office/word/2016/wordml/cid" xmlns:w16="http://schemas.microsoft.com/office/word/2018/wordml" xmlns:w16se="http://schemas.microsoft.com/office/word/2015/wordml/symex" xmlns:wpg="http://schemas.microsoft.com/office/word/2010/wordprocessingGroup" xmlns:wpi="http://schemas.microsoft.com/office/word/2010/wordprocessingInk" xmlns:wne="http://schemas.microsoft.com/office/word/2006/wordml" xmlns:wps="http://schemas.microsoft.com/office/word/2010/wordprocessingShape" mc:Ignorable="w14 w15 w16se w16cid w16 w16cex wp14">
   <w:p>
     <w:pPr>
       <w:pStyle w:val="En-tte"/>
@@ -6736,7 +6521,7 @@
 </file>
 
 <file path=word/numbering.xml><?xml version="1.0" encoding="utf-8"?>
-<w:numbering xmlns:wpc="http://schemas.microsoft.com/office/word/2010/wordprocessingCanvas" xmlns:cx="http://schemas.microsoft.com/office/drawing/2014/chartex" xmlns:cx1="http://schemas.microsoft.com/office/drawing/2015/9/8/chartex" xmlns:cx2="http://schemas.microsoft.com/office/drawing/2015/10/21/chartex" xmlns:cx3="http://schemas.microsoft.com/office/drawing/2016/5/9/chartex" xmlns:cx4="http://schemas.microsoft.com/office/drawing/2016/5/10/chartex" xmlns:cx5="http://schemas.microsoft.com/office/drawing/2016/5/11/chartex" xmlns:cx6="http://schemas.microsoft.com/office/drawing/2016/5/12/chartex" xmlns:cx7="http://schemas.microsoft.com/office/drawing/2016/5/13/chartex" xmlns:cx8="http://schemas.microsoft.com/office/drawing/2016/5/14/chartex" xmlns:mc="http://schemas.openxmlformats.org/markup-compatibility/2006" xmlns:aink="http://schemas.microsoft.com/office/drawing/2016/ink" xmlns:am3d="http://schemas.microsoft.com/office/drawing/2017/model3d" xmlns:o="urn:schemas-microsoft-com:office:office" xmlns:r="http://schemas.openxmlformats.org/officeDocument/2006/relationships" xmlns:m="http://schemas.openxmlformats.org/officeDocument/2006/math" xmlns:v="urn:schemas-microsoft-com:vml" xmlns:wp14="http://schemas.microsoft.com/office/word/2010/wordprocessingDrawing" xmlns:wp="http://schemas.openxmlformats.org/drawingml/2006/wordprocessingDrawing" xmlns:w10="urn:schemas-microsoft-com:office:word" xmlns:w="http://schemas.openxmlformats.org/wordprocessingml/2006/main" xmlns:w14="http://schemas.microsoft.com/office/word/2010/wordml" xmlns:w15="http://schemas.microsoft.com/office/word/2012/wordml" xmlns:w16cid="http://schemas.microsoft.com/office/word/2016/wordml/cid" xmlns:w16se="http://schemas.microsoft.com/office/word/2015/wordml/symex" xmlns:wpg="http://schemas.microsoft.com/office/word/2010/wordprocessingGroup" xmlns:wpi="http://schemas.microsoft.com/office/word/2010/wordprocessingInk" xmlns:wne="http://schemas.microsoft.com/office/word/2006/wordml" xmlns:wps="http://schemas.microsoft.com/office/word/2010/wordprocessingShape" mc:Ignorable="w14 w15 w16se w16cid wp14">
+<w:numbering xmlns:wpc="http://schemas.microsoft.com/office/word/2010/wordprocessingCanvas" xmlns:cx="http://schemas.microsoft.com/office/drawing/2014/chartex" xmlns:cx1="http://schemas.microsoft.com/office/drawing/2015/9/8/chartex" xmlns:cx2="http://schemas.microsoft.com/office/drawing/2015/10/21/chartex" xmlns:cx3="http://schemas.microsoft.com/office/drawing/2016/5/9/chartex" xmlns:cx4="http://schemas.microsoft.com/office/drawing/2016/5/10/chartex" xmlns:cx5="http://schemas.microsoft.com/office/drawing/2016/5/11/chartex" xmlns:cx6="http://schemas.microsoft.com/office/drawing/2016/5/12/chartex" xmlns:cx7="http://schemas.microsoft.com/office/drawing/2016/5/13/chartex" xmlns:cx8="http://schemas.microsoft.com/office/drawing/2016/5/14/chartex" xmlns:mc="http://schemas.openxmlformats.org/markup-compatibility/2006" xmlns:aink="http://schemas.microsoft.com/office/drawing/2016/ink" xmlns:am3d="http://schemas.microsoft.com/office/drawing/2017/model3d" xmlns:o="urn:schemas-microsoft-com:office:office" xmlns:r="http://schemas.openxmlformats.org/officeDocument/2006/relationships" xmlns:m="http://schemas.openxmlformats.org/officeDocument/2006/math" xmlns:v="urn:schemas-microsoft-com:vml" xmlns:wp14="http://schemas.microsoft.com/office/word/2010/wordprocessingDrawing" xmlns:wp="http://schemas.openxmlformats.org/drawingml/2006/wordprocessingDrawing" xmlns:w10="urn:schemas-microsoft-com:office:word" xmlns:w="http://schemas.openxmlformats.org/wordprocessingml/2006/main" xmlns:w14="http://schemas.microsoft.com/office/word/2010/wordml" xmlns:w15="http://schemas.microsoft.com/office/word/2012/wordml" xmlns:w16cex="http://schemas.microsoft.com/office/word/2018/wordml/cex" xmlns:w16cid="http://schemas.microsoft.com/office/word/2016/wordml/cid" xmlns:w16="http://schemas.microsoft.com/office/word/2018/wordml" xmlns:w16se="http://schemas.microsoft.com/office/word/2015/wordml/symex" xmlns:wpg="http://schemas.microsoft.com/office/word/2010/wordprocessingGroup" xmlns:wpi="http://schemas.microsoft.com/office/word/2010/wordprocessingInk" xmlns:wne="http://schemas.microsoft.com/office/word/2006/wordml" xmlns:wps="http://schemas.microsoft.com/office/word/2010/wordprocessingShape" mc:Ignorable="w14 w15 w16se w16cid w16 w16cex wp14">
   <w:abstractNum w:abstractNumId="0" w15:restartNumberingAfterBreak="0">
     <w:nsid w:val="00005385"/>
     <w:multiLevelType w:val="hybridMultilevel"/>
@@ -10493,7 +10278,7 @@
 </file>
 
 <file path=word/styles.xml><?xml version="1.0" encoding="utf-8"?>
-<w:styles xmlns:mc="http://schemas.openxmlformats.org/markup-compatibility/2006" xmlns:r="http://schemas.openxmlformats.org/officeDocument/2006/relationships" xmlns:w="http://schemas.openxmlformats.org/wordprocessingml/2006/main" xmlns:w14="http://schemas.microsoft.com/office/word/2010/wordml" xmlns:w15="http://schemas.microsoft.com/office/word/2012/wordml" xmlns:w16cid="http://schemas.microsoft.com/office/word/2016/wordml/cid" xmlns:w16se="http://schemas.microsoft.com/office/word/2015/wordml/symex" mc:Ignorable="w14 w15 w16se w16cid">
+<w:styles xmlns:mc="http://schemas.openxmlformats.org/markup-compatibility/2006" xmlns:r="http://schemas.openxmlformats.org/officeDocument/2006/relationships" xmlns:w="http://schemas.openxmlformats.org/wordprocessingml/2006/main" xmlns:w14="http://schemas.microsoft.com/office/word/2010/wordml" xmlns:w15="http://schemas.microsoft.com/office/word/2012/wordml" xmlns:w16cex="http://schemas.microsoft.com/office/word/2018/wordml/cex" xmlns:w16cid="http://schemas.microsoft.com/office/word/2016/wordml/cid" xmlns:w16="http://schemas.microsoft.com/office/word/2018/wordml" xmlns:w16se="http://schemas.microsoft.com/office/word/2015/wordml/symex" mc:Ignorable="w14 w15 w16se w16cid w16 w16cex">
   <w:docDefaults>
     <w:rPrDefault>
       <w:rPr>
@@ -10509,7 +10294,7 @@
       </w:pPr>
     </w:pPrDefault>
   </w:docDefaults>
-  <w:latentStyles w:defLockedState="0" w:defUIPriority="99" w:defSemiHidden="0" w:defUnhideWhenUsed="0" w:defQFormat="0" w:count="375">
+  <w:latentStyles w:defLockedState="0" w:defUIPriority="99" w:defSemiHidden="0" w:defUnhideWhenUsed="0" w:defQFormat="0" w:count="376">
     <w:lsdException w:name="Normal" w:uiPriority="0" w:qFormat="1"/>
     <w:lsdException w:name="heading 1" w:uiPriority="9" w:qFormat="1"/>
     <w:lsdException w:name="heading 2" w:semiHidden="1" w:uiPriority="9" w:unhideWhenUsed="1" w:qFormat="1"/>
@@ -10885,6 +10670,7 @@
     <w:lsdException w:name="Smart Hyperlink" w:semiHidden="1" w:unhideWhenUsed="1"/>
     <w:lsdException w:name="Hashtag" w:semiHidden="1" w:unhideWhenUsed="1"/>
     <w:lsdException w:name="Unresolved Mention" w:semiHidden="1" w:unhideWhenUsed="1"/>
+    <w:lsdException w:name="Smart Link" w:semiHidden="1" w:unhideWhenUsed="1"/>
   </w:latentStyles>
   <w:style w:type="paragraph" w:default="1" w:styleId="Normal">
     <w:name w:val="Normal"/>

</xml_diff>